<commit_message>
Updated my portfolio(added a little man)
</commit_message>
<xml_diff>
--- a/ALittleManStory.docx
+++ b/ALittleManStory.docx
@@ -16,23 +16,7 @@
           <w:color w:val="222222"/>
           <w:shd w:val="clear" w:color="auto" w:fill="FFFFFF"/>
         </w:rPr>
-        <w:t xml:space="preserve">I remember a time, when </w:t>
-      </w:r>
-      <w:r>
-        <w:rPr>
-          <w:rFonts w:ascii="Arial" w:hAnsi="Arial" w:cs="Arial"/>
-          <w:color w:val="222222"/>
-          <w:shd w:val="clear" w:color="auto" w:fill="FFFFFF"/>
-        </w:rPr>
-        <w:t>I was a lost little man</w:t>
-      </w:r>
-      <w:r>
-        <w:rPr>
-          <w:rFonts w:ascii="Arial" w:hAnsi="Arial" w:cs="Arial"/>
-          <w:color w:val="222222"/>
-          <w:shd w:val="clear" w:color="auto" w:fill="FFFFFF"/>
-        </w:rPr>
-        <w:t xml:space="preserve"> walking around. </w:t>
+        <w:t xml:space="preserve">I remember a time, when I was a lost little man walking around. </w:t>
       </w:r>
     </w:p>
     <w:p>
@@ -184,15 +168,14 @@
           <w:color w:val="222222"/>
           <w:shd w:val="clear" w:color="auto" w:fill="FFFFFF"/>
         </w:rPr>
-        <w:t xml:space="preserve"> my mind, a question</w:t>
-      </w:r>
-      <w:r>
-        <w:rPr>
-          <w:rFonts w:ascii="Arial" w:hAnsi="Arial" w:cs="Arial"/>
-          <w:color w:val="222222"/>
-          <w:shd w:val="clear" w:color="auto" w:fill="FFFFFF"/>
-        </w:rPr>
-        <w:t xml:space="preserve"> to myself,</w:t>
+        <w:t xml:space="preserve"> my mind.</w:t>
+      </w:r>
+      <w:r>
+        <w:rPr>
+          <w:rFonts w:ascii="Arial" w:hAnsi="Arial" w:cs="Arial"/>
+          <w:color w:val="222222"/>
+        </w:rPr>
+        <w:t xml:space="preserve"> </w:t>
       </w:r>
       <w:r>
         <w:rPr>
@@ -264,7 +247,23 @@
           <w:color w:val="222222"/>
           <w:shd w:val="clear" w:color="auto" w:fill="FFFFFF"/>
         </w:rPr>
-        <w:t>why do you exist little cat? I asked her, hoping her answer would help me find an answer to the question in my mind.</w:t>
+        <w:t xml:space="preserve">why do you exist little cat? I asked her, hoping </w:t>
+      </w:r>
+      <w:r>
+        <w:rPr>
+          <w:rFonts w:ascii="Arial" w:hAnsi="Arial" w:cs="Arial"/>
+          <w:color w:val="222222"/>
+          <w:shd w:val="clear" w:color="auto" w:fill="FFFFFF"/>
+        </w:rPr>
+        <w:t>her answer would help me find the</w:t>
+      </w:r>
+      <w:r>
+        <w:rPr>
+          <w:rFonts w:ascii="Arial" w:hAnsi="Arial" w:cs="Arial"/>
+          <w:color w:val="222222"/>
+          <w:shd w:val="clear" w:color="auto" w:fill="FFFFFF"/>
+        </w:rPr>
+        <w:t xml:space="preserve"> answer to the question in my mind.</w:t>
       </w:r>
       <w:r>
         <w:rPr>
@@ -419,7 +418,28 @@
           <w:rFonts w:ascii="Arial" w:hAnsi="Arial" w:cs="Arial"/>
           <w:color w:val="222222"/>
         </w:rPr>
-        <w:t xml:space="preserve">, I saw a gardener who was nurturing </w:t>
+        <w:t xml:space="preserve">, I saw a gardener </w:t>
+      </w:r>
+      <w:r>
+        <w:rPr>
+          <w:rFonts w:ascii="Arial" w:hAnsi="Arial" w:cs="Arial"/>
+          <w:color w:val="222222"/>
+        </w:rPr>
+        <w:t xml:space="preserve">with a long beard </w:t>
+      </w:r>
+      <w:r>
+        <w:rPr>
+          <w:rFonts w:ascii="Arial" w:hAnsi="Arial" w:cs="Arial"/>
+          <w:color w:val="222222"/>
+        </w:rPr>
+        <w:t>which made him look wise. He</w:t>
+      </w:r>
+      <w:r>
+        <w:rPr>
+          <w:rFonts w:ascii="Arial" w:hAnsi="Arial" w:cs="Arial"/>
+          <w:color w:val="222222"/>
+        </w:rPr>
+        <w:t xml:space="preserve"> was nurturing </w:t>
       </w:r>
       <w:r>
         <w:rPr>
@@ -464,7 +484,23 @@
           <w:color w:val="222222"/>
           <w:shd w:val="clear" w:color="auto" w:fill="FFFFFF"/>
         </w:rPr>
-        <w:t>Why do you exist?</w:t>
+        <w:t>Why do you exist</w:t>
+      </w:r>
+      <w:r>
+        <w:rPr>
+          <w:rFonts w:ascii="Arial" w:hAnsi="Arial" w:cs="Arial"/>
+          <w:color w:val="222222"/>
+          <w:shd w:val="clear" w:color="auto" w:fill="FFFFFF"/>
+        </w:rPr>
+        <w:t>, wise man</w:t>
+      </w:r>
+      <w:r>
+        <w:rPr>
+          <w:rFonts w:ascii="Arial" w:hAnsi="Arial" w:cs="Arial"/>
+          <w:color w:val="222222"/>
+          <w:shd w:val="clear" w:color="auto" w:fill="FFFFFF"/>
+        </w:rPr>
+        <w:t>?</w:t>
       </w:r>
     </w:p>
     <w:p>
@@ -524,54 +560,129 @@
           <w:color w:val="222222"/>
           <w:shd w:val="clear" w:color="auto" w:fill="FFFFFF"/>
         </w:rPr>
-        <w:t xml:space="preserve">my lovely family, my loyal dog, my passion which working </w:t>
-      </w:r>
-    </w:p>
-    <w:p>
-      <w:pPr>
-        <w:rPr>
-          <w:rFonts w:ascii="Arial" w:hAnsi="Arial" w:cs="Arial"/>
-          <w:color w:val="222222"/>
-          <w:shd w:val="clear" w:color="auto" w:fill="FFFFFF"/>
-        </w:rPr>
-      </w:pPr>
-    </w:p>
-    <w:p>
-      <w:pPr>
-        <w:rPr>
-          <w:rFonts w:ascii="Arial" w:hAnsi="Arial" w:cs="Arial"/>
-          <w:color w:val="222222"/>
-          <w:shd w:val="clear" w:color="auto" w:fill="FFFFFF"/>
-        </w:rPr>
-      </w:pPr>
-    </w:p>
-    <w:p>
-      <w:pPr>
-        <w:rPr>
-          <w:rFonts w:ascii="Arial" w:hAnsi="Arial" w:cs="Arial"/>
-          <w:color w:val="222222"/>
-          <w:shd w:val="clear" w:color="auto" w:fill="FFFFFF"/>
-        </w:rPr>
-      </w:pPr>
-      <w:r>
-        <w:rPr>
-          <w:rFonts w:ascii="Arial" w:hAnsi="Arial" w:cs="Arial"/>
-          <w:color w:val="222222"/>
-        </w:rPr>
-        <w:br/>
-      </w:r>
-      <w:r>
-        <w:rPr>
-          <w:rFonts w:ascii="Arial" w:hAnsi="Arial" w:cs="Arial"/>
-          <w:color w:val="222222"/>
-        </w:rPr>
-        <w:br/>
-      </w:r>
-      <w:r>
-        <w:rPr>
-          <w:rFonts w:ascii="Arial" w:hAnsi="Arial" w:cs="Arial"/>
-          <w:color w:val="222222"/>
-        </w:rPr>
+        <w:t>my lovely family, my loy</w:t>
+      </w:r>
+      <w:r>
+        <w:rPr>
+          <w:rFonts w:ascii="Arial" w:hAnsi="Arial" w:cs="Arial"/>
+          <w:color w:val="222222"/>
+          <w:shd w:val="clear" w:color="auto" w:fill="FFFFFF"/>
+        </w:rPr>
+        <w:t>al dog, my passion which is gardening.</w:t>
+      </w:r>
+      <w:r>
+        <w:rPr>
+          <w:rFonts w:ascii="Arial" w:hAnsi="Arial" w:cs="Arial"/>
+          <w:color w:val="222222"/>
+          <w:shd w:val="clear" w:color="auto" w:fill="FFFFFF"/>
+        </w:rPr>
+        <w:t xml:space="preserve"> </w:t>
+      </w:r>
+    </w:p>
+    <w:p>
+      <w:pPr>
+        <w:rPr>
+          <w:rFonts w:ascii="Arial" w:hAnsi="Arial" w:cs="Arial"/>
+          <w:color w:val="222222"/>
+          <w:shd w:val="clear" w:color="auto" w:fill="FFFFFF"/>
+        </w:rPr>
+      </w:pPr>
+      <w:r>
+        <w:rPr>
+          <w:rFonts w:ascii="Arial" w:hAnsi="Arial" w:cs="Arial"/>
+          <w:color w:val="222222"/>
+          <w:shd w:val="clear" w:color="auto" w:fill="FFFFFF"/>
+        </w:rPr>
+        <w:t xml:space="preserve">Off course I didn’t have all of that </w:t>
+      </w:r>
+      <w:r>
+        <w:rPr>
+          <w:rFonts w:ascii="Arial" w:hAnsi="Arial" w:cs="Arial"/>
+          <w:color w:val="222222"/>
+          <w:shd w:val="clear" w:color="auto" w:fill="FFFFFF"/>
+        </w:rPr>
+        <w:t>from the beginning</w:t>
+      </w:r>
+      <w:r>
+        <w:rPr>
+          <w:rFonts w:ascii="Arial" w:hAnsi="Arial" w:cs="Arial"/>
+          <w:color w:val="222222"/>
+          <w:shd w:val="clear" w:color="auto" w:fill="FFFFFF"/>
+        </w:rPr>
+        <w:t xml:space="preserve">. If you don’t see a reason for your own life, </w:t>
+      </w:r>
+    </w:p>
+    <w:p>
+      <w:pPr>
+        <w:rPr>
+          <w:rFonts w:ascii="Arial" w:hAnsi="Arial" w:cs="Arial"/>
+          <w:color w:val="222222"/>
+          <w:shd w:val="clear" w:color="auto" w:fill="FFFFFF"/>
+        </w:rPr>
+      </w:pPr>
+      <w:r>
+        <w:rPr>
+          <w:rFonts w:ascii="Arial" w:hAnsi="Arial" w:cs="Arial"/>
+          <w:color w:val="222222"/>
+          <w:shd w:val="clear" w:color="auto" w:fill="FFFFFF"/>
+        </w:rPr>
+        <w:t>Keep movin</w:t>
+      </w:r>
+      <w:r>
+        <w:rPr>
+          <w:rFonts w:ascii="Arial" w:hAnsi="Arial" w:cs="Arial"/>
+          <w:color w:val="222222"/>
+          <w:shd w:val="clear" w:color="auto" w:fill="FFFFFF"/>
+        </w:rPr>
+        <w:t xml:space="preserve">g, and you will find a reason. </w:t>
+      </w:r>
+    </w:p>
+    <w:p>
+      <w:pPr>
+        <w:rPr>
+          <w:rFonts w:ascii="Arial" w:hAnsi="Arial" w:cs="Arial"/>
+          <w:color w:val="222222"/>
+          <w:shd w:val="clear" w:color="auto" w:fill="FFFFFF"/>
+        </w:rPr>
+      </w:pPr>
+    </w:p>
+    <w:p>
+      <w:pPr>
+        <w:rPr>
+          <w:rFonts w:ascii="Arial" w:hAnsi="Arial" w:cs="Arial"/>
+          <w:color w:val="222222"/>
+          <w:shd w:val="clear" w:color="auto" w:fill="FFFFFF"/>
+        </w:rPr>
+      </w:pPr>
+    </w:p>
+    <w:p>
+      <w:pPr>
+        <w:rPr>
+          <w:rFonts w:ascii="Arial" w:hAnsi="Arial" w:cs="Arial"/>
+          <w:color w:val="222222"/>
+          <w:shd w:val="clear" w:color="auto" w:fill="FFFFFF"/>
+        </w:rPr>
+      </w:pPr>
+      <w:r>
+        <w:rPr>
+          <w:rFonts w:ascii="Arial" w:hAnsi="Arial" w:cs="Arial"/>
+          <w:color w:val="222222"/>
+        </w:rPr>
+        <w:br/>
+      </w:r>
+      <w:r>
+        <w:rPr>
+          <w:rFonts w:ascii="Arial" w:hAnsi="Arial" w:cs="Arial"/>
+          <w:color w:val="222222"/>
+        </w:rPr>
+        <w:br/>
+      </w:r>
+      <w:r>
+        <w:rPr>
+          <w:rFonts w:ascii="Arial" w:hAnsi="Arial" w:cs="Arial"/>
+          <w:color w:val="222222"/>
+        </w:rPr>
+        <w:lastRenderedPageBreak/>
         <w:br/>
       </w:r>
       <w:r>
@@ -602,23 +713,779 @@
           <w:color w:val="222222"/>
           <w:shd w:val="clear" w:color="auto" w:fill="FFFFFF"/>
         </w:rPr>
+        <w:t>I didn't feel alive, I didn't feel my existence made a difference,</w:t>
+      </w:r>
+      <w:r>
+        <w:rPr>
+          <w:rFonts w:ascii="Arial" w:hAnsi="Arial" w:cs="Arial"/>
+          <w:color w:val="222222"/>
+        </w:rPr>
+        <w:br/>
+      </w:r>
+      <w:r>
+        <w:rPr>
+          <w:rFonts w:ascii="Arial" w:hAnsi="Arial" w:cs="Arial"/>
+          <w:color w:val="222222"/>
+          <w:shd w:val="clear" w:color="auto" w:fill="FFFFFF"/>
+        </w:rPr>
+        <w:t xml:space="preserve">a man needs purpose in life, a man needs a goal to </w:t>
+      </w:r>
+    </w:p>
+    <w:p>
+      <w:pPr>
+        <w:rPr>
+          <w:rFonts w:ascii="Arial" w:hAnsi="Arial" w:cs="Arial"/>
+          <w:color w:val="222222"/>
+        </w:rPr>
+      </w:pPr>
+      <w:r>
+        <w:rPr>
+          <w:rFonts w:ascii="Arial" w:hAnsi="Arial" w:cs="Arial"/>
+          <w:color w:val="222222"/>
+        </w:rPr>
+        <w:br/>
+      </w:r>
+      <w:r>
+        <w:rPr>
+          <w:rFonts w:ascii="Arial" w:hAnsi="Arial" w:cs="Arial"/>
+          <w:color w:val="222222"/>
+          <w:shd w:val="clear" w:color="auto" w:fill="FFFFFF"/>
+        </w:rPr>
+        <w:t>Further down the garden</w:t>
+      </w:r>
+      <w:r>
+        <w:rPr>
+          <w:rFonts w:ascii="Arial" w:hAnsi="Arial" w:cs="Arial"/>
+          <w:color w:val="222222"/>
+          <w:shd w:val="clear" w:color="auto" w:fill="FFFFFF"/>
+        </w:rPr>
+        <w:t xml:space="preserve">, </w:t>
+      </w:r>
+      <w:r>
+        <w:rPr>
+          <w:rFonts w:ascii="Arial" w:hAnsi="Arial" w:cs="Arial"/>
+          <w:color w:val="222222"/>
+          <w:shd w:val="clear" w:color="auto" w:fill="FFFFFF"/>
+        </w:rPr>
+        <w:t>I saw an old lady</w:t>
+      </w:r>
+      <w:r>
+        <w:rPr>
+          <w:rFonts w:ascii="Arial" w:hAnsi="Arial" w:cs="Arial"/>
+          <w:color w:val="222222"/>
+          <w:shd w:val="clear" w:color="auto" w:fill="FFFFFF"/>
+        </w:rPr>
+        <w:t xml:space="preserve"> an old lady, she had flowers in her hands, and tears in her eyes, gaping at an empty hole on the ground.</w:t>
+      </w:r>
+      <w:r>
+        <w:rPr>
+          <w:rFonts w:ascii="Arial" w:hAnsi="Arial" w:cs="Arial"/>
+          <w:color w:val="222222"/>
+        </w:rPr>
+        <w:br/>
+      </w:r>
+      <w:r>
+        <w:rPr>
+          <w:rFonts w:ascii="Arial" w:hAnsi="Arial" w:cs="Arial"/>
+          <w:color w:val="222222"/>
+        </w:rPr>
+        <w:br/>
+      </w:r>
+      <w:r>
+        <w:rPr>
+          <w:rFonts w:ascii="Arial" w:hAnsi="Arial" w:cs="Arial"/>
+          <w:color w:val="222222"/>
+          <w:shd w:val="clear" w:color="auto" w:fill="FFFFFF"/>
+        </w:rPr>
+        <w:t>Why do you exist, madam?</w:t>
+      </w:r>
+      <w:r>
+        <w:rPr>
+          <w:rFonts w:ascii="Arial" w:hAnsi="Arial" w:cs="Arial"/>
+          <w:color w:val="222222"/>
+        </w:rPr>
+        <w:br/>
+      </w:r>
+      <w:r>
+        <w:rPr>
+          <w:rFonts w:ascii="Arial" w:hAnsi="Arial" w:cs="Arial"/>
+          <w:color w:val="222222"/>
+        </w:rPr>
+        <w:br/>
+      </w:r>
+      <w:r>
+        <w:rPr>
+          <w:rFonts w:ascii="Arial" w:hAnsi="Arial" w:cs="Arial"/>
+          <w:color w:val="222222"/>
+        </w:rPr>
+        <w:t>Sher heard my question, but s</w:t>
+      </w:r>
+      <w:r>
+        <w:rPr>
+          <w:rFonts w:ascii="Arial" w:hAnsi="Arial" w:cs="Arial"/>
+          <w:color w:val="222222"/>
+        </w:rPr>
+        <w:t>he kept gaping at the hole as the tears in her eyes streaked down her cheeks.</w:t>
+      </w:r>
+      <w:r>
+        <w:rPr>
+          <w:rFonts w:ascii="Arial" w:hAnsi="Arial" w:cs="Arial"/>
+          <w:color w:val="222222"/>
+        </w:rPr>
+        <w:t xml:space="preserve"> I could see it, I could see that</w:t>
+      </w:r>
+      <w:r>
+        <w:rPr>
+          <w:rFonts w:ascii="Arial" w:hAnsi="Arial" w:cs="Arial"/>
+          <w:color w:val="222222"/>
+        </w:rPr>
+        <w:t xml:space="preserve"> </w:t>
+      </w:r>
+      <w:r>
+        <w:rPr>
+          <w:rFonts w:ascii="Arial" w:hAnsi="Arial" w:cs="Arial"/>
+          <w:color w:val="222222"/>
+        </w:rPr>
+        <w:t xml:space="preserve">She was like me, she was </w:t>
+      </w:r>
+      <w:r>
+        <w:rPr>
+          <w:rFonts w:ascii="Arial" w:hAnsi="Arial" w:cs="Arial"/>
+          <w:color w:val="222222"/>
+        </w:rPr>
+        <w:t xml:space="preserve">feeling empty and </w:t>
+      </w:r>
+      <w:r>
+        <w:rPr>
+          <w:rFonts w:ascii="Arial" w:hAnsi="Arial" w:cs="Arial"/>
+          <w:color w:val="222222"/>
+        </w:rPr>
+        <w:t>lost.</w:t>
+      </w:r>
+    </w:p>
+    <w:p>
+      <w:pPr>
+        <w:rPr>
+          <w:rFonts w:ascii="Arial" w:hAnsi="Arial" w:cs="Arial"/>
+          <w:color w:val="222222"/>
+          <w:shd w:val="clear" w:color="auto" w:fill="FFFFFF"/>
+        </w:rPr>
+      </w:pPr>
+      <w:r>
+        <w:rPr>
+          <w:rFonts w:ascii="Arial" w:hAnsi="Arial" w:cs="Arial"/>
+          <w:color w:val="222222"/>
+        </w:rPr>
+        <w:br/>
+      </w:r>
+      <w:r>
+        <w:rPr>
+          <w:rFonts w:ascii="Arial" w:hAnsi="Arial" w:cs="Arial"/>
+          <w:color w:val="222222"/>
+          <w:shd w:val="clear" w:color="auto" w:fill="FFFFFF"/>
+        </w:rPr>
+        <w:t>W</w:t>
+      </w:r>
+      <w:r>
+        <w:rPr>
+          <w:rFonts w:ascii="Arial" w:hAnsi="Arial" w:cs="Arial"/>
+          <w:color w:val="222222"/>
+          <w:shd w:val="clear" w:color="auto" w:fill="FFFFFF"/>
+        </w:rPr>
+        <w:t>hy would I want to exist?</w:t>
+      </w:r>
+      <w:r>
+        <w:rPr>
+          <w:rFonts w:ascii="Arial" w:hAnsi="Arial" w:cs="Arial"/>
+          <w:color w:val="222222"/>
+        </w:rPr>
+        <w:br/>
+      </w:r>
+      <w:r>
+        <w:rPr>
+          <w:rFonts w:ascii="Arial" w:hAnsi="Arial" w:cs="Arial"/>
+          <w:color w:val="222222"/>
+          <w:shd w:val="clear" w:color="auto" w:fill="FFFFFF"/>
+        </w:rPr>
+        <w:t xml:space="preserve">I wake up </w:t>
+      </w:r>
+      <w:r>
+        <w:rPr>
+          <w:rFonts w:ascii="Arial" w:hAnsi="Arial" w:cs="Arial"/>
+          <w:color w:val="222222"/>
+          <w:shd w:val="clear" w:color="auto" w:fill="FFFFFF"/>
+        </w:rPr>
+        <w:t>every day</w:t>
+      </w:r>
+      <w:r>
+        <w:rPr>
+          <w:rFonts w:ascii="Arial" w:hAnsi="Arial" w:cs="Arial"/>
+          <w:color w:val="222222"/>
+          <w:shd w:val="clear" w:color="auto" w:fill="FFFFFF"/>
+        </w:rPr>
+        <w:t xml:space="preserve">, </w:t>
+      </w:r>
+      <w:r>
+        <w:rPr>
+          <w:rFonts w:ascii="Arial" w:hAnsi="Arial" w:cs="Arial"/>
+          <w:color w:val="222222"/>
+          <w:shd w:val="clear" w:color="auto" w:fill="FFFFFF"/>
+        </w:rPr>
+        <w:t xml:space="preserve">cook some </w:t>
+      </w:r>
+      <w:r>
+        <w:rPr>
+          <w:rFonts w:ascii="Arial" w:hAnsi="Arial" w:cs="Arial"/>
+          <w:color w:val="222222"/>
+          <w:shd w:val="clear" w:color="auto" w:fill="FFFFFF"/>
+        </w:rPr>
+        <w:t>omelet</w:t>
+      </w:r>
+      <w:r>
+        <w:rPr>
+          <w:rFonts w:ascii="Arial" w:hAnsi="Arial" w:cs="Arial"/>
+          <w:color w:val="222222"/>
+          <w:shd w:val="clear" w:color="auto" w:fill="FFFFFF"/>
+        </w:rPr>
+        <w:t xml:space="preserve"> </w:t>
+      </w:r>
+      <w:r>
+        <w:rPr>
+          <w:rFonts w:ascii="Arial" w:hAnsi="Arial" w:cs="Arial"/>
+          <w:color w:val="222222"/>
+          <w:shd w:val="clear" w:color="auto" w:fill="FFFFFF"/>
+        </w:rPr>
+        <w:t xml:space="preserve">for breakfast, cook </w:t>
+      </w:r>
+      <w:r>
+        <w:rPr>
+          <w:rFonts w:ascii="Arial" w:hAnsi="Arial" w:cs="Arial"/>
+          <w:color w:val="222222"/>
+          <w:shd w:val="clear" w:color="auto" w:fill="FFFFFF"/>
+        </w:rPr>
+        <w:t xml:space="preserve">it the way he liked, and </w:t>
+      </w:r>
+      <w:r>
+        <w:rPr>
+          <w:rFonts w:ascii="Arial" w:hAnsi="Arial" w:cs="Arial"/>
+          <w:color w:val="222222"/>
+          <w:shd w:val="clear" w:color="auto" w:fill="FFFFFF"/>
+        </w:rPr>
+        <w:t>pour</w:t>
+      </w:r>
+      <w:r>
+        <w:rPr>
+          <w:rFonts w:ascii="Arial" w:hAnsi="Arial" w:cs="Arial"/>
+          <w:color w:val="222222"/>
+          <w:shd w:val="clear" w:color="auto" w:fill="FFFFFF"/>
+        </w:rPr>
+        <w:t xml:space="preserve"> it</w:t>
+      </w:r>
+      <w:r>
+        <w:rPr>
+          <w:rFonts w:ascii="Arial" w:hAnsi="Arial" w:cs="Arial"/>
+          <w:color w:val="222222"/>
+          <w:shd w:val="clear" w:color="auto" w:fill="FFFFFF"/>
+        </w:rPr>
+        <w:t xml:space="preserve"> out</w:t>
+      </w:r>
+      <w:r>
+        <w:rPr>
+          <w:rFonts w:ascii="Arial" w:hAnsi="Arial" w:cs="Arial"/>
+          <w:color w:val="222222"/>
+          <w:shd w:val="clear" w:color="auto" w:fill="FFFFFF"/>
+        </w:rPr>
+        <w:t xml:space="preserve"> on his dish. I sit across his empty chair, </w:t>
+      </w:r>
+      <w:r>
+        <w:rPr>
+          <w:rFonts w:ascii="Arial" w:hAnsi="Arial" w:cs="Arial"/>
+          <w:color w:val="222222"/>
+          <w:shd w:val="clear" w:color="auto" w:fill="FFFFFF"/>
+        </w:rPr>
+        <w:t>and</w:t>
+      </w:r>
+      <w:r>
+        <w:rPr>
+          <w:rFonts w:ascii="Arial" w:hAnsi="Arial" w:cs="Arial"/>
+          <w:color w:val="222222"/>
+          <w:shd w:val="clear" w:color="auto" w:fill="FFFFFF"/>
+        </w:rPr>
+        <w:t xml:space="preserve"> close my eyes,</w:t>
+      </w:r>
+      <w:r>
+        <w:rPr>
+          <w:rFonts w:ascii="Arial" w:hAnsi="Arial" w:cs="Arial"/>
+          <w:color w:val="222222"/>
+          <w:shd w:val="clear" w:color="auto" w:fill="FFFFFF"/>
+        </w:rPr>
+        <w:t xml:space="preserve"> </w:t>
+      </w:r>
+      <w:r>
+        <w:rPr>
+          <w:rFonts w:ascii="Arial" w:hAnsi="Arial" w:cs="Arial"/>
+          <w:color w:val="222222"/>
+          <w:shd w:val="clear" w:color="auto" w:fill="FFFFFF"/>
+        </w:rPr>
+        <w:t xml:space="preserve">trying to </w:t>
+      </w:r>
+      <w:r>
+        <w:rPr>
+          <w:rFonts w:ascii="Arial" w:hAnsi="Arial" w:cs="Arial"/>
+          <w:color w:val="222222"/>
+          <w:shd w:val="clear" w:color="auto" w:fill="FFFFFF"/>
+        </w:rPr>
+        <w:t>remember his voice, his laughter, his smiles. His sweet memories keep passing through</w:t>
+      </w:r>
+      <w:r>
+        <w:rPr>
+          <w:rFonts w:ascii="Arial" w:hAnsi="Arial" w:cs="Arial"/>
+          <w:color w:val="222222"/>
+          <w:shd w:val="clear" w:color="auto" w:fill="FFFFFF"/>
+        </w:rPr>
+        <w:t xml:space="preserve"> my mind, making me feel happy. </w:t>
+      </w:r>
+      <w:r>
+        <w:rPr>
+          <w:rFonts w:ascii="Arial" w:hAnsi="Arial" w:cs="Arial"/>
+          <w:color w:val="222222"/>
+          <w:shd w:val="clear" w:color="auto" w:fill="FFFFFF"/>
+        </w:rPr>
+        <w:t>For a moment</w:t>
+      </w:r>
+      <w:r>
+        <w:rPr>
+          <w:rFonts w:ascii="Arial" w:hAnsi="Arial" w:cs="Arial"/>
+          <w:color w:val="222222"/>
+          <w:shd w:val="clear" w:color="auto" w:fill="FFFFFF"/>
+        </w:rPr>
+        <w:t xml:space="preserve"> I feel he is still there,</w:t>
+      </w:r>
+      <w:r>
+        <w:rPr>
+          <w:rFonts w:ascii="Arial" w:hAnsi="Arial" w:cs="Arial"/>
+          <w:color w:val="222222"/>
+          <w:shd w:val="clear" w:color="auto" w:fill="FFFFFF"/>
+        </w:rPr>
+        <w:t xml:space="preserve"> </w:t>
+      </w:r>
+    </w:p>
+    <w:p>
+      <w:pPr>
+        <w:rPr>
+          <w:rFonts w:ascii="Arial" w:hAnsi="Arial" w:cs="Arial"/>
+          <w:color w:val="222222"/>
+          <w:shd w:val="clear" w:color="auto" w:fill="FFFFFF"/>
+        </w:rPr>
+      </w:pPr>
+      <w:r>
+        <w:rPr>
+          <w:rFonts w:ascii="Arial" w:hAnsi="Arial" w:cs="Arial"/>
+          <w:color w:val="222222"/>
+          <w:shd w:val="clear" w:color="auto" w:fill="FFFFFF"/>
+        </w:rPr>
+        <w:t>But then it suddenly stops, then I hear nothing</w:t>
+      </w:r>
+      <w:r>
+        <w:rPr>
+          <w:rFonts w:ascii="Arial" w:hAnsi="Arial" w:cs="Arial"/>
+          <w:color w:val="222222"/>
+          <w:shd w:val="clear" w:color="auto" w:fill="FFFFFF"/>
+        </w:rPr>
+        <w:t xml:space="preserve">. I open my eyes and see his empty chair again. </w:t>
+      </w:r>
+    </w:p>
+    <w:p>
+      <w:pPr>
+        <w:rPr>
+          <w:rFonts w:ascii="Arial" w:hAnsi="Arial" w:cs="Arial"/>
+          <w:color w:val="222222"/>
+          <w:shd w:val="clear" w:color="auto" w:fill="FFFFFF"/>
+        </w:rPr>
+      </w:pPr>
+      <w:r>
+        <w:rPr>
+          <w:rFonts w:ascii="Arial" w:hAnsi="Arial" w:cs="Arial"/>
+          <w:color w:val="222222"/>
+          <w:shd w:val="clear" w:color="auto" w:fill="FFFFFF"/>
+        </w:rPr>
+        <w:t xml:space="preserve">I clean the table and </w:t>
+      </w:r>
+      <w:r>
+        <w:rPr>
+          <w:rFonts w:ascii="Arial" w:hAnsi="Arial" w:cs="Arial"/>
+          <w:color w:val="222222"/>
+          <w:shd w:val="clear" w:color="auto" w:fill="FFFFFF"/>
+        </w:rPr>
+        <w:t xml:space="preserve">brush my </w:t>
+      </w:r>
+      <w:r>
+        <w:rPr>
+          <w:rFonts w:ascii="Arial" w:hAnsi="Arial" w:cs="Arial"/>
+          <w:color w:val="222222"/>
+          <w:shd w:val="clear" w:color="auto" w:fill="FFFFFF"/>
+        </w:rPr>
+        <w:t>teeth, wear my</w:t>
+      </w:r>
+      <w:r>
+        <w:rPr>
+          <w:rFonts w:ascii="Arial" w:hAnsi="Arial" w:cs="Arial"/>
+          <w:color w:val="222222"/>
+          <w:shd w:val="clear" w:color="auto" w:fill="FFFFFF"/>
+        </w:rPr>
+        <w:t xml:space="preserve"> warm cloths and come to this </w:t>
+      </w:r>
+      <w:r>
+        <w:rPr>
+          <w:rFonts w:ascii="Arial" w:hAnsi="Arial" w:cs="Arial"/>
+          <w:color w:val="222222"/>
+          <w:shd w:val="clear" w:color="auto" w:fill="FFFFFF"/>
+        </w:rPr>
+        <w:t>garden</w:t>
+      </w:r>
+      <w:r>
+        <w:rPr>
+          <w:rFonts w:ascii="Arial" w:hAnsi="Arial" w:cs="Arial"/>
+          <w:color w:val="222222"/>
+          <w:shd w:val="clear" w:color="auto" w:fill="FFFFFF"/>
+        </w:rPr>
+        <w:t xml:space="preserve"> to feed the birds</w:t>
+      </w:r>
+      <w:r>
+        <w:rPr>
+          <w:rFonts w:ascii="Arial" w:hAnsi="Arial" w:cs="Arial"/>
+          <w:color w:val="222222"/>
+          <w:shd w:val="clear" w:color="auto" w:fill="FFFFFF"/>
+        </w:rPr>
+        <w:t xml:space="preserve">. </w:t>
+      </w:r>
+      <w:r>
+        <w:rPr>
+          <w:rFonts w:ascii="Arial" w:hAnsi="Arial" w:cs="Arial"/>
+          <w:color w:val="222222"/>
+          <w:shd w:val="clear" w:color="auto" w:fill="FFFFFF"/>
+        </w:rPr>
+        <w:t>I used to do all of this with him</w:t>
+      </w:r>
+      <w:r>
+        <w:rPr>
+          <w:rFonts w:ascii="Arial" w:hAnsi="Arial" w:cs="Arial"/>
+          <w:color w:val="222222"/>
+          <w:shd w:val="clear" w:color="auto" w:fill="FFFFFF"/>
+        </w:rPr>
+        <w:t>, we did everything together</w:t>
+      </w:r>
+      <w:r>
+        <w:rPr>
+          <w:rFonts w:ascii="Arial" w:hAnsi="Arial" w:cs="Arial"/>
+          <w:color w:val="222222"/>
+          <w:shd w:val="clear" w:color="auto" w:fill="FFFFFF"/>
+        </w:rPr>
+        <w:t>, and N</w:t>
+      </w:r>
+      <w:r>
+        <w:rPr>
+          <w:rFonts w:ascii="Arial" w:hAnsi="Arial" w:cs="Arial"/>
+          <w:color w:val="222222"/>
+          <w:shd w:val="clear" w:color="auto" w:fill="FFFFFF"/>
+        </w:rPr>
+        <w:t xml:space="preserve">ow </w:t>
+      </w:r>
+      <w:r>
+        <w:rPr>
+          <w:rFonts w:ascii="Arial" w:hAnsi="Arial" w:cs="Arial"/>
+          <w:color w:val="222222"/>
+          <w:shd w:val="clear" w:color="auto" w:fill="FFFFFF"/>
+        </w:rPr>
+        <w:t xml:space="preserve">he is gone. </w:t>
+      </w:r>
+      <w:r>
+        <w:rPr>
+          <w:rFonts w:ascii="Arial" w:hAnsi="Arial" w:cs="Arial"/>
+          <w:color w:val="222222"/>
+          <w:shd w:val="clear" w:color="auto" w:fill="FFFFFF"/>
+        </w:rPr>
+        <w:t>Now</w:t>
+      </w:r>
+      <w:r>
+        <w:rPr>
+          <w:rFonts w:ascii="Arial" w:hAnsi="Arial" w:cs="Arial"/>
+          <w:color w:val="222222"/>
+          <w:shd w:val="clear" w:color="auto" w:fill="FFFFFF"/>
+        </w:rPr>
+        <w:t xml:space="preserve"> none</w:t>
+      </w:r>
+      <w:r>
+        <w:rPr>
+          <w:rFonts w:ascii="Arial" w:hAnsi="Arial" w:cs="Arial"/>
+          <w:color w:val="222222"/>
+          <w:shd w:val="clear" w:color="auto" w:fill="FFFFFF"/>
+        </w:rPr>
+        <w:t xml:space="preserve"> of it feels right, everything I do feels without a purpose.</w:t>
+      </w:r>
+      <w:r>
+        <w:rPr>
+          <w:rFonts w:ascii="Arial" w:hAnsi="Arial" w:cs="Arial"/>
+          <w:color w:val="222222"/>
+        </w:rPr>
+        <w:br/>
+      </w:r>
+      <w:r>
+        <w:rPr>
+          <w:rFonts w:ascii="Arial" w:hAnsi="Arial" w:cs="Arial"/>
+          <w:color w:val="222222"/>
+          <w:shd w:val="clear" w:color="auto" w:fill="FFFFFF"/>
+        </w:rPr>
+        <w:t>Why would I want to brush my teeth, why would I want to eat and sleep? none of it makes sense</w:t>
+      </w:r>
+      <w:r>
+        <w:rPr>
+          <w:rFonts w:ascii="Arial" w:hAnsi="Arial" w:cs="Arial"/>
+          <w:color w:val="222222"/>
+          <w:shd w:val="clear" w:color="auto" w:fill="FFFFFF"/>
+        </w:rPr>
+        <w:t>.</w:t>
+      </w:r>
+      <w:r>
+        <w:rPr>
+          <w:rFonts w:ascii="Arial" w:hAnsi="Arial" w:cs="Arial"/>
+          <w:color w:val="222222"/>
+        </w:rPr>
+        <w:br/>
+      </w:r>
+      <w:r>
+        <w:rPr>
+          <w:rFonts w:ascii="Arial" w:hAnsi="Arial" w:cs="Arial"/>
+          <w:color w:val="222222"/>
+        </w:rPr>
+        <w:br/>
+      </w:r>
+      <w:r>
+        <w:rPr>
+          <w:rFonts w:ascii="Arial" w:hAnsi="Arial" w:cs="Arial"/>
+          <w:color w:val="222222"/>
+        </w:rPr>
+        <w:br/>
+      </w:r>
+      <w:r>
+        <w:rPr>
+          <w:rFonts w:ascii="Arial" w:hAnsi="Arial" w:cs="Arial"/>
+          <w:color w:val="222222"/>
+        </w:rPr>
+        <w:br/>
+      </w:r>
+      <w:r>
+        <w:rPr>
+          <w:rFonts w:ascii="Arial" w:hAnsi="Arial" w:cs="Arial"/>
+          <w:color w:val="222222"/>
+          <w:shd w:val="clear" w:color="auto" w:fill="FFFFFF"/>
+        </w:rPr>
+        <w:t>The old woman finally stopped gaping at the hole on the ground and glanced up at me.</w:t>
+      </w:r>
+      <w:r>
+        <w:rPr>
+          <w:rFonts w:ascii="Arial" w:hAnsi="Arial" w:cs="Arial"/>
+          <w:color w:val="222222"/>
+        </w:rPr>
+        <w:br/>
+      </w:r>
+      <w:r>
+        <w:rPr>
+          <w:rFonts w:ascii="Arial" w:hAnsi="Arial" w:cs="Arial"/>
+          <w:color w:val="222222"/>
+        </w:rPr>
+        <w:br/>
+      </w:r>
+      <w:r>
+        <w:rPr>
+          <w:rFonts w:ascii="Arial" w:hAnsi="Arial" w:cs="Arial"/>
+          <w:color w:val="222222"/>
+          <w:shd w:val="clear" w:color="auto" w:fill="FFFFFF"/>
+        </w:rPr>
+        <w:t xml:space="preserve">I hope my life story isn't making you sad, good little man. </w:t>
+      </w:r>
+      <w:r>
+        <w:rPr>
+          <w:rFonts w:ascii="Arial" w:hAnsi="Arial" w:cs="Arial"/>
+          <w:color w:val="222222"/>
+          <w:shd w:val="clear" w:color="auto" w:fill="FFFFFF"/>
+        </w:rPr>
+        <w:t xml:space="preserve">My husband lived a happy life, </w:t>
+      </w:r>
+      <w:r>
+        <w:rPr>
+          <w:rFonts w:ascii="Arial" w:hAnsi="Arial" w:cs="Arial"/>
+          <w:color w:val="222222"/>
+          <w:shd w:val="clear" w:color="auto" w:fill="FFFFFF"/>
+        </w:rPr>
+        <w:t>Don't worry about me, go on, move on with your journey.</w:t>
+      </w:r>
+      <w:r>
+        <w:rPr>
+          <w:rFonts w:ascii="Arial" w:hAnsi="Arial" w:cs="Arial"/>
+          <w:color w:val="222222"/>
+        </w:rPr>
+        <w:br/>
+      </w:r>
+      <w:r>
+        <w:rPr>
+          <w:rFonts w:ascii="Arial" w:hAnsi="Arial" w:cs="Arial"/>
+          <w:color w:val="222222"/>
+        </w:rPr>
+        <w:br/>
+      </w:r>
+      <w:r>
+        <w:rPr>
+          <w:rFonts w:ascii="Arial" w:hAnsi="Arial" w:cs="Arial"/>
+          <w:color w:val="222222"/>
+          <w:shd w:val="clear" w:color="auto" w:fill="FFFFFF"/>
+        </w:rPr>
+        <w:t xml:space="preserve">She was like me, she was feeling empty and lost without a </w:t>
+      </w:r>
+      <w:proofErr w:type="spellStart"/>
+      <w:r>
+        <w:rPr>
+          <w:rFonts w:ascii="Arial" w:hAnsi="Arial" w:cs="Arial"/>
+          <w:color w:val="222222"/>
+          <w:shd w:val="clear" w:color="auto" w:fill="FFFFFF"/>
+        </w:rPr>
+        <w:t>porpuse</w:t>
+      </w:r>
+      <w:proofErr w:type="spellEnd"/>
+      <w:r>
+        <w:rPr>
+          <w:rFonts w:ascii="Arial" w:hAnsi="Arial" w:cs="Arial"/>
+          <w:color w:val="222222"/>
+          <w:shd w:val="clear" w:color="auto" w:fill="FFFFFF"/>
+        </w:rPr>
+        <w:t xml:space="preserve"> in life.</w:t>
+      </w:r>
+      <w:r>
+        <w:rPr>
+          <w:rFonts w:ascii="Arial" w:hAnsi="Arial" w:cs="Arial"/>
+          <w:color w:val="222222"/>
+        </w:rPr>
+        <w:br/>
+      </w:r>
+      <w:r>
+        <w:rPr>
+          <w:rFonts w:ascii="Arial" w:hAnsi="Arial" w:cs="Arial"/>
+          <w:color w:val="222222"/>
+        </w:rPr>
+        <w:br/>
+      </w:r>
+    </w:p>
+    <w:p>
+      <w:pPr>
+        <w:rPr>
+          <w:rFonts w:ascii="Arial" w:hAnsi="Arial" w:cs="Arial"/>
+          <w:color w:val="222222"/>
+          <w:shd w:val="clear" w:color="auto" w:fill="FFFFFF"/>
+        </w:rPr>
+      </w:pPr>
+    </w:p>
+    <w:p>
+      <w:pPr>
+        <w:rPr>
+          <w:rFonts w:ascii="Arial" w:hAnsi="Arial" w:cs="Arial"/>
+          <w:color w:val="222222"/>
+          <w:shd w:val="clear" w:color="auto" w:fill="FFFFFF"/>
+        </w:rPr>
+      </w:pPr>
+      <w:r>
+        <w:rPr>
+          <w:rFonts w:ascii="Arial" w:hAnsi="Arial" w:cs="Arial"/>
+          <w:color w:val="222222"/>
+          <w:shd w:val="clear" w:color="auto" w:fill="FFFFFF"/>
+        </w:rPr>
+        <w:t>I finally realized what I was missing in my life, I was missing a purpose</w:t>
+      </w:r>
+      <w:r>
+        <w:rPr>
+          <w:rFonts w:ascii="Arial" w:hAnsi="Arial" w:cs="Arial"/>
+          <w:color w:val="222222"/>
+          <w:shd w:val="clear" w:color="auto" w:fill="FFFFFF"/>
+        </w:rPr>
+        <w:t xml:space="preserve"> in my life. </w:t>
+      </w:r>
+      <w:bookmarkStart w:id="0" w:name="_GoBack"/>
+      <w:bookmarkEnd w:id="0"/>
+      <w:r>
+        <w:rPr>
+          <w:rFonts w:ascii="Arial" w:hAnsi="Arial" w:cs="Arial"/>
+          <w:color w:val="222222"/>
+          <w:shd w:val="clear" w:color="auto" w:fill="FFFFFF"/>
+        </w:rPr>
+        <w:t xml:space="preserve"> </w:t>
+      </w:r>
+    </w:p>
+    <w:p>
+      <w:pPr>
+        <w:rPr>
+          <w:rFonts w:ascii="Arial" w:hAnsi="Arial" w:cs="Arial"/>
+          <w:color w:val="222222"/>
+          <w:shd w:val="clear" w:color="auto" w:fill="FFFFFF"/>
+        </w:rPr>
+      </w:pPr>
+    </w:p>
+    <w:p>
+      <w:pPr>
+        <w:rPr>
+          <w:rFonts w:ascii="Arial" w:hAnsi="Arial" w:cs="Arial"/>
+          <w:color w:val="222222"/>
+          <w:shd w:val="clear" w:color="auto" w:fill="FFFFFF"/>
+        </w:rPr>
+      </w:pPr>
+    </w:p>
+    <w:p>
+      <w:pPr>
+        <w:rPr>
+          <w:rFonts w:ascii="Arial" w:hAnsi="Arial" w:cs="Arial"/>
+          <w:color w:val="222222"/>
+          <w:shd w:val="clear" w:color="auto" w:fill="FFFFFF"/>
+        </w:rPr>
+      </w:pPr>
+    </w:p>
+    <w:p>
+      <w:pPr>
+        <w:rPr>
+          <w:rFonts w:ascii="Arial" w:hAnsi="Arial" w:cs="Arial"/>
+          <w:color w:val="222222"/>
+          <w:shd w:val="clear" w:color="auto" w:fill="FFFFFF"/>
+        </w:rPr>
+      </w:pPr>
+      <w:r>
+        <w:rPr>
+          <w:rFonts w:ascii="Arial" w:hAnsi="Arial" w:cs="Arial"/>
+          <w:color w:val="222222"/>
+          <w:shd w:val="clear" w:color="auto" w:fill="FFFFFF"/>
+        </w:rPr>
         <w:lastRenderedPageBreak/>
-        <w:t>I didn't feel alive, I didn't feel my existence made a difference,</w:t>
-      </w:r>
-      <w:r>
-        <w:rPr>
-          <w:rFonts w:ascii="Arial" w:hAnsi="Arial" w:cs="Arial"/>
-          <w:color w:val="222222"/>
-        </w:rPr>
-        <w:br/>
-      </w:r>
-      <w:r>
-        <w:rPr>
-          <w:rFonts w:ascii="Arial" w:hAnsi="Arial" w:cs="Arial"/>
-          <w:color w:val="222222"/>
-          <w:shd w:val="clear" w:color="auto" w:fill="FFFFFF"/>
-        </w:rPr>
-        <w:t xml:space="preserve">a man needs </w:t>
+        <w:t xml:space="preserve">Oh Hi little man, </w:t>
+      </w:r>
+    </w:p>
+    <w:p>
+      <w:pPr>
+        <w:rPr>
+          <w:rFonts w:ascii="Arial" w:hAnsi="Arial" w:cs="Arial"/>
+          <w:color w:val="222222"/>
+          <w:shd w:val="clear" w:color="auto" w:fill="FFFFFF"/>
+        </w:rPr>
+      </w:pPr>
+      <w:r>
+        <w:rPr>
+          <w:rFonts w:ascii="Arial" w:hAnsi="Arial" w:cs="Arial"/>
+          <w:color w:val="222222"/>
+        </w:rPr>
+        <w:br/>
+      </w:r>
+      <w:r>
+        <w:rPr>
+          <w:rFonts w:ascii="Arial" w:hAnsi="Arial" w:cs="Arial"/>
+          <w:color w:val="222222"/>
+          <w:shd w:val="clear" w:color="auto" w:fill="FFFFFF"/>
+        </w:rPr>
+        <w:t xml:space="preserve">I'm a little man like you, an idle little </w:t>
       </w:r>
       <w:proofErr w:type="spellStart"/>
       <w:r>
@@ -627,7 +1494,7 @@
           <w:color w:val="222222"/>
           <w:shd w:val="clear" w:color="auto" w:fill="FFFFFF"/>
         </w:rPr>
-        <w:t>porpuse</w:t>
+        <w:t>little</w:t>
       </w:r>
       <w:proofErr w:type="spellEnd"/>
       <w:r>
@@ -636,531 +1503,6 @@
           <w:color w:val="222222"/>
           <w:shd w:val="clear" w:color="auto" w:fill="FFFFFF"/>
         </w:rPr>
-        <w:t>,</w:t>
-      </w:r>
-      <w:r>
-        <w:rPr>
-          <w:rFonts w:ascii="Arial" w:hAnsi="Arial" w:cs="Arial"/>
-          <w:color w:val="222222"/>
-        </w:rPr>
-        <w:br/>
-      </w:r>
-      <w:r>
-        <w:rPr>
-          <w:rFonts w:ascii="Arial" w:hAnsi="Arial" w:cs="Arial"/>
-          <w:color w:val="222222"/>
-          <w:shd w:val="clear" w:color="auto" w:fill="FFFFFF"/>
-        </w:rPr>
-        <w:t>on my way, I came across an old lady, she had flowers in her hands, and tears in her eyes, gaping at an empty hole on the ground.</w:t>
-      </w:r>
-      <w:r>
-        <w:rPr>
-          <w:rFonts w:ascii="Arial" w:hAnsi="Arial" w:cs="Arial"/>
-          <w:color w:val="222222"/>
-        </w:rPr>
-        <w:br/>
-      </w:r>
-      <w:r>
-        <w:rPr>
-          <w:rFonts w:ascii="Arial" w:hAnsi="Arial" w:cs="Arial"/>
-          <w:color w:val="222222"/>
-        </w:rPr>
-        <w:br/>
-      </w:r>
-      <w:r>
-        <w:rPr>
-          <w:rFonts w:ascii="Arial" w:hAnsi="Arial" w:cs="Arial"/>
-          <w:color w:val="222222"/>
-          <w:shd w:val="clear" w:color="auto" w:fill="FFFFFF"/>
-        </w:rPr>
-        <w:t>Why do you exist, madam?</w:t>
-      </w:r>
-      <w:r>
-        <w:rPr>
-          <w:rFonts w:ascii="Arial" w:hAnsi="Arial" w:cs="Arial"/>
-          <w:color w:val="222222"/>
-        </w:rPr>
-        <w:br/>
-      </w:r>
-      <w:r>
-        <w:rPr>
-          <w:rFonts w:ascii="Arial" w:hAnsi="Arial" w:cs="Arial"/>
-          <w:color w:val="222222"/>
-        </w:rPr>
-        <w:br/>
-      </w:r>
-      <w:r>
-        <w:rPr>
-          <w:rFonts w:ascii="Arial" w:hAnsi="Arial" w:cs="Arial"/>
-          <w:color w:val="222222"/>
-        </w:rPr>
-        <w:br/>
-      </w:r>
-      <w:r>
-        <w:rPr>
-          <w:rFonts w:ascii="Arial" w:hAnsi="Arial" w:cs="Arial"/>
-          <w:color w:val="222222"/>
-          <w:shd w:val="clear" w:color="auto" w:fill="FFFFFF"/>
-        </w:rPr>
-        <w:t>why would I want to exist?</w:t>
-      </w:r>
-      <w:r>
-        <w:rPr>
-          <w:rFonts w:ascii="Arial" w:hAnsi="Arial" w:cs="Arial"/>
-          <w:color w:val="222222"/>
-        </w:rPr>
-        <w:br/>
-      </w:r>
-      <w:r>
-        <w:rPr>
-          <w:rFonts w:ascii="Arial" w:hAnsi="Arial" w:cs="Arial"/>
-          <w:color w:val="222222"/>
-          <w:shd w:val="clear" w:color="auto" w:fill="FFFFFF"/>
-        </w:rPr>
-        <w:t xml:space="preserve">I wake up </w:t>
-      </w:r>
-      <w:proofErr w:type="spellStart"/>
-      <w:r>
-        <w:rPr>
-          <w:rFonts w:ascii="Arial" w:hAnsi="Arial" w:cs="Arial"/>
-          <w:color w:val="222222"/>
-          <w:shd w:val="clear" w:color="auto" w:fill="FFFFFF"/>
-        </w:rPr>
-        <w:t>everyday</w:t>
-      </w:r>
-      <w:proofErr w:type="spellEnd"/>
-      <w:r>
-        <w:rPr>
-          <w:rFonts w:ascii="Arial" w:hAnsi="Arial" w:cs="Arial"/>
-          <w:color w:val="222222"/>
-          <w:shd w:val="clear" w:color="auto" w:fill="FFFFFF"/>
-        </w:rPr>
-        <w:t xml:space="preserve">, prepare the breakfast and brush my </w:t>
-      </w:r>
-      <w:proofErr w:type="spellStart"/>
-      <w:r>
-        <w:rPr>
-          <w:rFonts w:ascii="Arial" w:hAnsi="Arial" w:cs="Arial"/>
-          <w:color w:val="222222"/>
-          <w:shd w:val="clear" w:color="auto" w:fill="FFFFFF"/>
-        </w:rPr>
-        <w:t>teeth,wear</w:t>
-      </w:r>
-      <w:proofErr w:type="spellEnd"/>
-      <w:r>
-        <w:rPr>
-          <w:rFonts w:ascii="Arial" w:hAnsi="Arial" w:cs="Arial"/>
-          <w:color w:val="222222"/>
-          <w:shd w:val="clear" w:color="auto" w:fill="FFFFFF"/>
-        </w:rPr>
-        <w:t xml:space="preserve"> warm cloths and come to this </w:t>
-      </w:r>
-      <w:r>
-        <w:rPr>
-          <w:rFonts w:ascii="Arial" w:hAnsi="Arial" w:cs="Arial"/>
-          <w:color w:val="222222"/>
-          <w:shd w:val="clear" w:color="auto" w:fill="FFFFFF"/>
-        </w:rPr>
-        <w:t>garden</w:t>
-      </w:r>
-      <w:r>
-        <w:rPr>
-          <w:rFonts w:ascii="Arial" w:hAnsi="Arial" w:cs="Arial"/>
-          <w:color w:val="222222"/>
-          <w:shd w:val="clear" w:color="auto" w:fill="FFFFFF"/>
-        </w:rPr>
-        <w:t>. I used to do all of this with my husba</w:t>
-      </w:r>
-      <w:r>
-        <w:rPr>
-          <w:rFonts w:ascii="Arial" w:hAnsi="Arial" w:cs="Arial"/>
-          <w:color w:val="222222"/>
-          <w:shd w:val="clear" w:color="auto" w:fill="FFFFFF"/>
-        </w:rPr>
-        <w:t>nd, we did everything together</w:t>
-      </w:r>
-      <w:r>
-        <w:rPr>
-          <w:rFonts w:ascii="Arial" w:hAnsi="Arial" w:cs="Arial"/>
-          <w:color w:val="222222"/>
-          <w:shd w:val="clear" w:color="auto" w:fill="FFFFFF"/>
-        </w:rPr>
-        <w:t>, and now None of it feels right, everything I do feels without a purpose.</w:t>
-      </w:r>
-      <w:r>
-        <w:rPr>
-          <w:rFonts w:ascii="Arial" w:hAnsi="Arial" w:cs="Arial"/>
-          <w:color w:val="222222"/>
-        </w:rPr>
-        <w:br/>
-      </w:r>
-      <w:r>
-        <w:rPr>
-          <w:rFonts w:ascii="Arial" w:hAnsi="Arial" w:cs="Arial"/>
-          <w:color w:val="222222"/>
-          <w:shd w:val="clear" w:color="auto" w:fill="FFFFFF"/>
-        </w:rPr>
-        <w:t>Why would I want to brush my teeth, why would I want to eat and sleep? none of it makes sense.</w:t>
-      </w:r>
-      <w:r>
-        <w:rPr>
-          <w:rFonts w:ascii="Arial" w:hAnsi="Arial" w:cs="Arial"/>
-          <w:color w:val="222222"/>
-        </w:rPr>
-        <w:br/>
-      </w:r>
-      <w:r>
-        <w:rPr>
-          <w:rFonts w:ascii="Arial" w:hAnsi="Arial" w:cs="Arial"/>
-          <w:color w:val="222222"/>
-        </w:rPr>
-        <w:br/>
-      </w:r>
-      <w:r>
-        <w:rPr>
-          <w:rFonts w:ascii="Arial" w:hAnsi="Arial" w:cs="Arial"/>
-          <w:color w:val="222222"/>
-          <w:shd w:val="clear" w:color="auto" w:fill="FFFFFF"/>
-        </w:rPr>
-        <w:t xml:space="preserve">After the death of my </w:t>
-      </w:r>
-      <w:proofErr w:type="spellStart"/>
-      <w:r>
-        <w:rPr>
-          <w:rFonts w:ascii="Arial" w:hAnsi="Arial" w:cs="Arial"/>
-          <w:color w:val="222222"/>
-          <w:shd w:val="clear" w:color="auto" w:fill="FFFFFF"/>
-        </w:rPr>
-        <w:t>husbant</w:t>
-      </w:r>
-      <w:proofErr w:type="spellEnd"/>
-      <w:r>
-        <w:rPr>
-          <w:rFonts w:ascii="Arial" w:hAnsi="Arial" w:cs="Arial"/>
-          <w:color w:val="222222"/>
-          <w:shd w:val="clear" w:color="auto" w:fill="FFFFFF"/>
-        </w:rPr>
-        <w:t>..</w:t>
-      </w:r>
-      <w:r>
-        <w:rPr>
-          <w:rFonts w:ascii="Arial" w:hAnsi="Arial" w:cs="Arial"/>
-          <w:color w:val="222222"/>
-        </w:rPr>
-        <w:br/>
-      </w:r>
-      <w:r>
-        <w:rPr>
-          <w:rFonts w:ascii="Arial" w:hAnsi="Arial" w:cs="Arial"/>
-          <w:color w:val="222222"/>
-        </w:rPr>
-        <w:br/>
-      </w:r>
-      <w:r>
-        <w:rPr>
-          <w:rFonts w:ascii="Arial" w:hAnsi="Arial" w:cs="Arial"/>
-          <w:color w:val="222222"/>
-          <w:shd w:val="clear" w:color="auto" w:fill="FFFFFF"/>
-        </w:rPr>
-        <w:t>The old woman finally stopped gaping at the hole on the ground and glanced up at me.</w:t>
-      </w:r>
-      <w:r>
-        <w:rPr>
-          <w:rFonts w:ascii="Arial" w:hAnsi="Arial" w:cs="Arial"/>
-          <w:color w:val="222222"/>
-        </w:rPr>
-        <w:br/>
-      </w:r>
-      <w:r>
-        <w:rPr>
-          <w:rFonts w:ascii="Arial" w:hAnsi="Arial" w:cs="Arial"/>
-          <w:color w:val="222222"/>
-        </w:rPr>
-        <w:br/>
-      </w:r>
-      <w:r>
-        <w:rPr>
-          <w:rFonts w:ascii="Arial" w:hAnsi="Arial" w:cs="Arial"/>
-          <w:color w:val="222222"/>
-          <w:shd w:val="clear" w:color="auto" w:fill="FFFFFF"/>
-        </w:rPr>
-        <w:t>I hope my life story isn't making you sad, good little man. Don't worry about me, go on, move on with your journey.</w:t>
-      </w:r>
-      <w:r>
-        <w:rPr>
-          <w:rFonts w:ascii="Arial" w:hAnsi="Arial" w:cs="Arial"/>
-          <w:color w:val="222222"/>
-        </w:rPr>
-        <w:br/>
-      </w:r>
-      <w:r>
-        <w:rPr>
-          <w:rFonts w:ascii="Arial" w:hAnsi="Arial" w:cs="Arial"/>
-          <w:color w:val="222222"/>
-        </w:rPr>
-        <w:br/>
-      </w:r>
-      <w:r>
-        <w:rPr>
-          <w:rFonts w:ascii="Arial" w:hAnsi="Arial" w:cs="Arial"/>
-          <w:color w:val="222222"/>
-          <w:shd w:val="clear" w:color="auto" w:fill="FFFFFF"/>
-        </w:rPr>
-        <w:t xml:space="preserve">She was like me, she was feeling empty and lost without a </w:t>
-      </w:r>
-      <w:proofErr w:type="spellStart"/>
-      <w:r>
-        <w:rPr>
-          <w:rFonts w:ascii="Arial" w:hAnsi="Arial" w:cs="Arial"/>
-          <w:color w:val="222222"/>
-          <w:shd w:val="clear" w:color="auto" w:fill="FFFFFF"/>
-        </w:rPr>
-        <w:t>porpuse</w:t>
-      </w:r>
-      <w:proofErr w:type="spellEnd"/>
-      <w:r>
-        <w:rPr>
-          <w:rFonts w:ascii="Arial" w:hAnsi="Arial" w:cs="Arial"/>
-          <w:color w:val="222222"/>
-          <w:shd w:val="clear" w:color="auto" w:fill="FFFFFF"/>
-        </w:rPr>
-        <w:t xml:space="preserve"> in life.</w:t>
-      </w:r>
-      <w:r>
-        <w:rPr>
-          <w:rFonts w:ascii="Arial" w:hAnsi="Arial" w:cs="Arial"/>
-          <w:color w:val="222222"/>
-        </w:rPr>
-        <w:br/>
-      </w:r>
-      <w:r>
-        <w:rPr>
-          <w:rFonts w:ascii="Arial" w:hAnsi="Arial" w:cs="Arial"/>
-          <w:color w:val="222222"/>
-        </w:rPr>
-        <w:br/>
-      </w:r>
-      <w:r>
-        <w:rPr>
-          <w:rFonts w:ascii="Arial" w:hAnsi="Arial" w:cs="Arial"/>
-          <w:color w:val="222222"/>
-        </w:rPr>
-        <w:br/>
-      </w:r>
-      <w:r>
-        <w:rPr>
-          <w:rFonts w:ascii="Arial" w:hAnsi="Arial" w:cs="Arial"/>
-          <w:color w:val="222222"/>
-          <w:shd w:val="clear" w:color="auto" w:fill="FFFFFF"/>
-        </w:rPr>
-        <w:t>Oh hello little man, the woman said,</w:t>
-      </w:r>
-      <w:r>
-        <w:rPr>
-          <w:rFonts w:ascii="Arial" w:hAnsi="Arial" w:cs="Arial"/>
-          <w:color w:val="222222"/>
-        </w:rPr>
-        <w:br/>
-      </w:r>
-      <w:r>
-        <w:rPr>
-          <w:rFonts w:ascii="Arial" w:hAnsi="Arial" w:cs="Arial"/>
-          <w:color w:val="222222"/>
-        </w:rPr>
-        <w:br/>
-      </w:r>
-    </w:p>
-    <w:p>
-      <w:pPr>
-        <w:rPr>
-          <w:rFonts w:ascii="Arial" w:hAnsi="Arial" w:cs="Arial"/>
-          <w:color w:val="222222"/>
-          <w:shd w:val="clear" w:color="auto" w:fill="FFFFFF"/>
-        </w:rPr>
-      </w:pPr>
-    </w:p>
-    <w:p>
-      <w:pPr>
-        <w:rPr>
-          <w:rFonts w:ascii="Arial" w:hAnsi="Arial" w:cs="Arial"/>
-          <w:color w:val="222222"/>
-          <w:shd w:val="clear" w:color="auto" w:fill="FFFFFF"/>
-        </w:rPr>
-      </w:pPr>
-    </w:p>
-    <w:p>
-      <w:pPr>
-        <w:rPr>
-          <w:rFonts w:ascii="Arial" w:hAnsi="Arial" w:cs="Arial"/>
-          <w:color w:val="222222"/>
-          <w:shd w:val="clear" w:color="auto" w:fill="FFFFFF"/>
-        </w:rPr>
-      </w:pPr>
-    </w:p>
-    <w:p>
-      <w:pPr>
-        <w:rPr>
-          <w:rFonts w:ascii="Arial" w:hAnsi="Arial" w:cs="Arial"/>
-          <w:color w:val="222222"/>
-          <w:shd w:val="clear" w:color="auto" w:fill="FFFFFF"/>
-        </w:rPr>
-      </w:pPr>
-    </w:p>
-    <w:p>
-      <w:pPr>
-        <w:rPr>
-          <w:rFonts w:ascii="Arial" w:hAnsi="Arial" w:cs="Arial"/>
-          <w:color w:val="222222"/>
-          <w:shd w:val="clear" w:color="auto" w:fill="FFFFFF"/>
-        </w:rPr>
-      </w:pPr>
-    </w:p>
-    <w:p>
-      <w:pPr>
-        <w:rPr>
-          <w:rFonts w:ascii="Arial" w:hAnsi="Arial" w:cs="Arial"/>
-          <w:color w:val="222222"/>
-          <w:shd w:val="clear" w:color="auto" w:fill="FFFFFF"/>
-        </w:rPr>
-      </w:pPr>
-    </w:p>
-    <w:p>
-      <w:pPr>
-        <w:rPr>
-          <w:rFonts w:ascii="Arial" w:hAnsi="Arial" w:cs="Arial"/>
-          <w:color w:val="222222"/>
-          <w:shd w:val="clear" w:color="auto" w:fill="FFFFFF"/>
-        </w:rPr>
-      </w:pPr>
-    </w:p>
-    <w:p>
-      <w:pPr>
-        <w:rPr>
-          <w:rFonts w:ascii="Arial" w:hAnsi="Arial" w:cs="Arial"/>
-          <w:color w:val="222222"/>
-          <w:shd w:val="clear" w:color="auto" w:fill="FFFFFF"/>
-        </w:rPr>
-      </w:pPr>
-    </w:p>
-    <w:p>
-      <w:pPr>
-        <w:rPr>
-          <w:rFonts w:ascii="Arial" w:hAnsi="Arial" w:cs="Arial"/>
-          <w:color w:val="222222"/>
-          <w:shd w:val="clear" w:color="auto" w:fill="FFFFFF"/>
-        </w:rPr>
-      </w:pPr>
-    </w:p>
-    <w:p>
-      <w:pPr>
-        <w:rPr>
-          <w:rFonts w:ascii="Arial" w:hAnsi="Arial" w:cs="Arial"/>
-          <w:color w:val="222222"/>
-          <w:shd w:val="clear" w:color="auto" w:fill="FFFFFF"/>
-        </w:rPr>
-      </w:pPr>
-    </w:p>
-    <w:p>
-      <w:pPr>
-        <w:rPr>
-          <w:rFonts w:ascii="Arial" w:hAnsi="Arial" w:cs="Arial"/>
-          <w:color w:val="222222"/>
-          <w:shd w:val="clear" w:color="auto" w:fill="FFFFFF"/>
-        </w:rPr>
-      </w:pPr>
-    </w:p>
-    <w:p>
-      <w:pPr>
-        <w:rPr>
-          <w:rFonts w:ascii="Arial" w:hAnsi="Arial" w:cs="Arial"/>
-          <w:color w:val="222222"/>
-          <w:shd w:val="clear" w:color="auto" w:fill="FFFFFF"/>
-        </w:rPr>
-      </w:pPr>
-    </w:p>
-    <w:p>
-      <w:pPr>
-        <w:rPr>
-          <w:rFonts w:ascii="Arial" w:hAnsi="Arial" w:cs="Arial"/>
-          <w:color w:val="222222"/>
-          <w:shd w:val="clear" w:color="auto" w:fill="FFFFFF"/>
-        </w:rPr>
-      </w:pPr>
-      <w:r>
-        <w:rPr>
-          <w:rFonts w:ascii="Arial" w:hAnsi="Arial" w:cs="Arial"/>
-          <w:color w:val="222222"/>
-          <w:shd w:val="clear" w:color="auto" w:fill="FFFFFF"/>
-        </w:rPr>
-        <w:lastRenderedPageBreak/>
-        <w:t>who are you?</w:t>
-      </w:r>
-    </w:p>
-    <w:p>
-      <w:pPr>
-        <w:rPr>
-          <w:rFonts w:ascii="Arial" w:hAnsi="Arial" w:cs="Arial"/>
-          <w:color w:val="222222"/>
-          <w:shd w:val="clear" w:color="auto" w:fill="FFFFFF"/>
-        </w:rPr>
-      </w:pPr>
-    </w:p>
-    <w:p>
-      <w:pPr>
-        <w:rPr>
-          <w:rFonts w:ascii="Arial" w:hAnsi="Arial" w:cs="Arial"/>
-          <w:color w:val="222222"/>
-          <w:shd w:val="clear" w:color="auto" w:fill="FFFFFF"/>
-        </w:rPr>
-      </w:pPr>
-      <w:r>
-        <w:rPr>
-          <w:rFonts w:ascii="Arial" w:hAnsi="Arial" w:cs="Arial"/>
-          <w:color w:val="222222"/>
-          <w:shd w:val="clear" w:color="auto" w:fill="FFFFFF"/>
-        </w:rPr>
-        <w:t xml:space="preserve">Oh Hi little man, </w:t>
-      </w:r>
-    </w:p>
-    <w:p>
-      <w:pPr>
-        <w:rPr>
-          <w:rFonts w:ascii="Arial" w:hAnsi="Arial" w:cs="Arial"/>
-          <w:color w:val="222222"/>
-          <w:shd w:val="clear" w:color="auto" w:fill="FFFFFF"/>
-        </w:rPr>
-      </w:pPr>
-      <w:r>
-        <w:rPr>
-          <w:rFonts w:ascii="Arial" w:hAnsi="Arial" w:cs="Arial"/>
-          <w:color w:val="222222"/>
-        </w:rPr>
-        <w:br/>
-      </w:r>
-      <w:r>
-        <w:rPr>
-          <w:rFonts w:ascii="Arial" w:hAnsi="Arial" w:cs="Arial"/>
-          <w:color w:val="222222"/>
-          <w:shd w:val="clear" w:color="auto" w:fill="FFFFFF"/>
-        </w:rPr>
-        <w:t xml:space="preserve">I'm a little man like you, an idle little </w:t>
-      </w:r>
-      <w:proofErr w:type="spellStart"/>
-      <w:r>
-        <w:rPr>
-          <w:rFonts w:ascii="Arial" w:hAnsi="Arial" w:cs="Arial"/>
-          <w:color w:val="222222"/>
-          <w:shd w:val="clear" w:color="auto" w:fill="FFFFFF"/>
-        </w:rPr>
-        <w:t>little</w:t>
-      </w:r>
-      <w:proofErr w:type="spellEnd"/>
-      <w:r>
-        <w:rPr>
-          <w:rFonts w:ascii="Arial" w:hAnsi="Arial" w:cs="Arial"/>
-          <w:color w:val="222222"/>
-          <w:shd w:val="clear" w:color="auto" w:fill="FFFFFF"/>
-        </w:rPr>
         <w:t xml:space="preserve"> man.</w:t>
       </w:r>
       <w:r>
@@ -1507,18 +1849,8 @@
           <w:color w:val="222222"/>
           <w:shd w:val="clear" w:color="auto" w:fill="FFFFFF"/>
         </w:rPr>
-        <w:t xml:space="preserve"> to my empty life, </w:t>
-      </w:r>
-      <w:bookmarkStart w:id="0" w:name="_GoBack"/>
-      <w:r>
-        <w:rPr>
-          <w:rFonts w:ascii="Arial" w:hAnsi="Arial" w:cs="Arial"/>
-          <w:color w:val="222222"/>
-          <w:shd w:val="clear" w:color="auto" w:fill="FFFFFF"/>
-        </w:rPr>
-        <w:t>then I will do it.</w:t>
-      </w:r>
-      <w:bookmarkEnd w:id="0"/>
+        <w:t xml:space="preserve"> to my empty life, then I will do it.</w:t>
+      </w:r>
       <w:r>
         <w:rPr>
           <w:rFonts w:ascii="Arial" w:hAnsi="Arial" w:cs="Arial"/>

</xml_diff>